<commit_message>
LVN - New commit
</commit_message>
<xml_diff>
--- a/Initial_Stage/PhanMemXetTuyenTBD_Specification.docx
+++ b/Initial_Stage/PhanMemXetTuyenTBD_Specification.docx
@@ -329,8 +329,9 @@
           <w:sz w:val="26"/>
           <w:szCs w:val="26"/>
         </w:rPr>
-        <w:t>Nhóm thực hiện</w:t>
-      </w:r>
+        <w:t xml:space="preserve">Nhóm thực </w:t>
+      </w:r>
+      <w:proofErr w:type="gramStart"/>
       <w:r>
         <w:rPr>
           <w:rFonts w:ascii="Times New Roman" w:eastAsia="Times New Roman" w:hAnsi="Times New Roman" w:cs="Times New Roman"/>
@@ -338,7 +339,26 @@
           <w:sz w:val="26"/>
           <w:szCs w:val="26"/>
         </w:rPr>
-        <w:t xml:space="preserve"> : </w:t>
+        <w:t>hiện</w:t>
+      </w:r>
+      <w:r>
+        <w:rPr>
+          <w:rFonts w:ascii="Times New Roman" w:eastAsia="Times New Roman" w:hAnsi="Times New Roman" w:cs="Times New Roman"/>
+          <w:color w:val="000000"/>
+          <w:sz w:val="26"/>
+          <w:szCs w:val="26"/>
+        </w:rPr>
+        <w:t xml:space="preserve"> :</w:t>
+      </w:r>
+      <w:proofErr w:type="gramEnd"/>
+      <w:r>
+        <w:rPr>
+          <w:rFonts w:ascii="Times New Roman" w:eastAsia="Times New Roman" w:hAnsi="Times New Roman" w:cs="Times New Roman"/>
+          <w:color w:val="000000"/>
+          <w:sz w:val="26"/>
+          <w:szCs w:val="26"/>
+        </w:rPr>
+        <w:t xml:space="preserve"> </w:t>
       </w:r>
       <w:r>
         <w:rPr>
@@ -1911,15 +1931,7 @@
           <w:sz w:val="26"/>
           <w:szCs w:val="26"/>
         </w:rPr>
-        <w:t>Phần mềm xét tuyển trường đại học TBD cung cấp cho học sinh và phụ huynh giải pháp có thể dễ dàng thực hiện phương thức xét tuyển học bạ thông qua hình thức xét tuyển online</w:t>
-      </w:r>
-      <w:r>
-        <w:rPr>
-          <w:rFonts w:ascii="Times New Roman" w:hAnsi="Times New Roman" w:cs="Times New Roman"/>
-          <w:sz w:val="26"/>
-          <w:szCs w:val="26"/>
-        </w:rPr>
-        <w:t>.</w:t>
+        <w:t>Phần mềm xét tuyển trường đại học TBD cung cấp cho học sinh và phụ huynh giải pháp có thể dễ dàng thực hiện phương thức xét tuyển học bạ thông qua hình thức xét tuyển online.</w:t>
       </w:r>
     </w:p>
     <w:p>
@@ -1965,7 +1977,25 @@
           <w:sz w:val="26"/>
           <w:szCs w:val="26"/>
         </w:rPr>
-        <w:t>Phần mềm hệ thống xét tuyển cho phép quản lý việc xét tuyển của học sinh một cách dễ dàng và tiết kiệm thời gian. Cho phép người dùng(QTV, NV) dễ dàng quản lý thông tin học sinh, thông tin học bạ và điểm xét tuyển của học sinh đó.</w:t>
+        <w:t xml:space="preserve">Phần mềm hệ thống xét tuyển cho phép quản lý việc xét tuyển của học sinh một cách dễ dàng và tiết kiệm thời gian. Cho phép người </w:t>
+      </w:r>
+      <w:proofErr w:type="gramStart"/>
+      <w:r>
+        <w:rPr>
+          <w:rFonts w:ascii="Times New Roman" w:hAnsi="Times New Roman" w:cs="Times New Roman"/>
+          <w:sz w:val="26"/>
+          <w:szCs w:val="26"/>
+        </w:rPr>
+        <w:t>dùng(</w:t>
+      </w:r>
+      <w:proofErr w:type="gramEnd"/>
+      <w:r>
+        <w:rPr>
+          <w:rFonts w:ascii="Times New Roman" w:hAnsi="Times New Roman" w:cs="Times New Roman"/>
+          <w:sz w:val="26"/>
+          <w:szCs w:val="26"/>
+        </w:rPr>
+        <w:t>QTV, NV) dễ dàng quản lý thông tin học sinh, thông tin học bạ và điểm xét tuyển của học sinh đó.</w:t>
       </w:r>
     </w:p>
     <w:p>
@@ -2045,7 +2075,25 @@
           <w:sz w:val="26"/>
           <w:szCs w:val="26"/>
         </w:rPr>
-        <w:t>Tất cả giai đoạn xét tuyển được quản lý bởi hệ thống phần mềm từ lúc người xét tuyển(học sinh) điền vào mẫu đơn xét tuyển, thông báo học sinh lọt vào danh sách trúng tuyển cho đến giai đoạn thanh toán học phí.</w:t>
+        <w:t xml:space="preserve">Tất cả giai đoạn xét tuyển được quản lý bởi hệ thống phần mềm từ lúc người xét </w:t>
+      </w:r>
+      <w:proofErr w:type="gramStart"/>
+      <w:r>
+        <w:rPr>
+          <w:rFonts w:ascii="Times New Roman" w:hAnsi="Times New Roman" w:cs="Times New Roman"/>
+          <w:sz w:val="26"/>
+          <w:szCs w:val="26"/>
+        </w:rPr>
+        <w:t>tuyển(</w:t>
+      </w:r>
+      <w:proofErr w:type="gramEnd"/>
+      <w:r>
+        <w:rPr>
+          <w:rFonts w:ascii="Times New Roman" w:hAnsi="Times New Roman" w:cs="Times New Roman"/>
+          <w:sz w:val="26"/>
+          <w:szCs w:val="26"/>
+        </w:rPr>
+        <w:t>học sinh) điền vào mẫu đơn xét tuyển, thông báo học sinh lọt vào danh sách trúng tuyển cho đến giai đoạn thanh toán học phí.</w:t>
       </w:r>
     </w:p>
     <w:p>
@@ -2308,7 +2356,25 @@
           <w:sz w:val="26"/>
           <w:szCs w:val="26"/>
         </w:rPr>
-        <w:t xml:space="preserve"> lưu trữ, hiển thị thông tin của học sinh (Mã xét tuyển, họ tên, ngày sinh, nơi sinh, giới tính, học bạ, tài liệu xét tuyển,……).</w:t>
+        <w:t xml:space="preserve"> lưu trữ, hiển thị thông tin của học sinh (Mã xét tuyển, họ tên, ngày sinh, nơi sinh, giới tính, học bạ, tài liệu xét </w:t>
+      </w:r>
+      <w:proofErr w:type="gramStart"/>
+      <w:r>
+        <w:rPr>
+          <w:rFonts w:ascii="Times New Roman" w:hAnsi="Times New Roman" w:cs="Times New Roman"/>
+          <w:sz w:val="26"/>
+          <w:szCs w:val="26"/>
+        </w:rPr>
+        <w:t>tuyển,……)</w:t>
+      </w:r>
+      <w:proofErr w:type="gramEnd"/>
+      <w:r>
+        <w:rPr>
+          <w:rFonts w:ascii="Times New Roman" w:hAnsi="Times New Roman" w:cs="Times New Roman"/>
+          <w:sz w:val="26"/>
+          <w:szCs w:val="26"/>
+        </w:rPr>
+        <w:t>.</w:t>
       </w:r>
     </w:p>
     <w:p>
@@ -2485,7 +2551,25 @@
           <w:sz w:val="26"/>
           <w:szCs w:val="26"/>
         </w:rPr>
-        <w:t>Hệ thống quản lý dữ liệu hồ sơ xét tuyển của học sinh theo từng năm.</w:t>
+        <w:t xml:space="preserve">Hệ thống quản lý dữ liệu hồ sơ xét tuyển của học sinh </w:t>
+      </w:r>
+      <w:proofErr w:type="gramStart"/>
+      <w:r>
+        <w:rPr>
+          <w:rFonts w:ascii="Times New Roman" w:hAnsi="Times New Roman" w:cs="Times New Roman"/>
+          <w:sz w:val="26"/>
+          <w:szCs w:val="26"/>
+        </w:rPr>
+        <w:t>theo</w:t>
+      </w:r>
+      <w:proofErr w:type="gramEnd"/>
+      <w:r>
+        <w:rPr>
+          <w:rFonts w:ascii="Times New Roman" w:hAnsi="Times New Roman" w:cs="Times New Roman"/>
+          <w:sz w:val="26"/>
+          <w:szCs w:val="26"/>
+        </w:rPr>
+        <w:t xml:space="preserve"> từng năm.</w:t>
       </w:r>
     </w:p>
     <w:p>
@@ -3018,10 +3102,35 @@
           <w:sz w:val="26"/>
           <w:szCs w:val="26"/>
         </w:rPr>
-        <w:t>Quản lý học bổng(Mã học bổng, tên học bổng).</w:t>
-      </w:r>
-      <w:bookmarkStart w:id="8" w:name="_GoBack"/>
-      <w:bookmarkEnd w:id="8"/>
+        <w:t xml:space="preserve">Quản lý học </w:t>
+      </w:r>
+      <w:proofErr w:type="gramStart"/>
+      <w:r>
+        <w:rPr>
+          <w:rFonts w:ascii="Times New Roman" w:hAnsi="Times New Roman" w:cs="Times New Roman"/>
+          <w:sz w:val="26"/>
+          <w:szCs w:val="26"/>
+        </w:rPr>
+        <w:t>bổng(</w:t>
+      </w:r>
+      <w:proofErr w:type="gramEnd"/>
+      <w:r>
+        <w:rPr>
+          <w:rFonts w:ascii="Times New Roman" w:hAnsi="Times New Roman" w:cs="Times New Roman"/>
+          <w:sz w:val="26"/>
+          <w:szCs w:val="26"/>
+          <w:u w:val="single"/>
+        </w:rPr>
+        <w:t>Mã học bổng</w:t>
+      </w:r>
+      <w:r>
+        <w:rPr>
+          <w:rFonts w:ascii="Times New Roman" w:hAnsi="Times New Roman" w:cs="Times New Roman"/>
+          <w:sz w:val="26"/>
+          <w:szCs w:val="26"/>
+        </w:rPr>
+        <w:t>, tên học bổng).</w:t>
+      </w:r>
     </w:p>
     <w:p>
       <w:pPr>
@@ -3080,8 +3189,18 @@
           <w:sz w:val="26"/>
           <w:szCs w:val="26"/>
         </w:rPr>
-        <w:t>đăng kí xét tuyển(</w:t>
-      </w:r>
+        <w:t xml:space="preserve">đăng kí xét </w:t>
+      </w:r>
+      <w:proofErr w:type="gramStart"/>
+      <w:r>
+        <w:rPr>
+          <w:rFonts w:ascii="Times New Roman" w:hAnsi="Times New Roman" w:cs="Times New Roman"/>
+          <w:sz w:val="26"/>
+          <w:szCs w:val="26"/>
+        </w:rPr>
+        <w:t>tuyển(</w:t>
+      </w:r>
+      <w:proofErr w:type="gramEnd"/>
       <w:r>
         <w:rPr>
           <w:rFonts w:ascii="Times New Roman" w:hAnsi="Times New Roman" w:cs="Times New Roman"/>
@@ -3200,7 +3319,7 @@
           <w:szCs w:val="28"/>
         </w:rPr>
       </w:pPr>
-      <w:bookmarkStart w:id="9" w:name="_Toc53431923"/>
+      <w:bookmarkStart w:id="8" w:name="_Toc53431923"/>
       <w:r>
         <w:rPr>
           <w:rFonts w:ascii="Times New Roman" w:hAnsi="Times New Roman" w:cs="Times New Roman"/>
@@ -3246,22 +3365,70 @@
         </w:rPr>
         <w:t xml:space="preserve"> Case</w:t>
       </w:r>
+      <w:bookmarkEnd w:id="8"/>
+    </w:p>
+    <w:p>
+      <w:pPr>
+        <w:rPr>
+          <w:rFonts w:ascii="Times New Roman" w:hAnsi="Times New Roman" w:cs="Times New Roman"/>
+          <w:b/>
+          <w:sz w:val="28"/>
+          <w:szCs w:val="28"/>
+        </w:rPr>
+      </w:pPr>
+      <w:r>
+        <w:rPr>
+          <w:rFonts w:ascii="Times New Roman" w:hAnsi="Times New Roman" w:cs="Times New Roman"/>
+          <w:b/>
+          <w:noProof/>
+          <w:sz w:val="28"/>
+          <w:szCs w:val="28"/>
+        </w:rPr>
+        <w:lastRenderedPageBreak/>
+        <w:drawing>
+          <wp:inline distT="0" distB="0" distL="0" distR="0">
+            <wp:extent cx="5948127" cy="3277354"/>
+            <wp:effectExtent l="0" t="0" r="0" b="0"/>
+            <wp:docPr id="3" name="Picture 3"/>
+            <wp:cNvGraphicFramePr>
+              <a:graphicFrameLocks xmlns:a="http://schemas.openxmlformats.org/drawingml/2006/main" noChangeAspect="1"/>
+            </wp:cNvGraphicFramePr>
+            <a:graphic xmlns:a="http://schemas.openxmlformats.org/drawingml/2006/main">
+              <a:graphicData uri="http://schemas.openxmlformats.org/drawingml/2006/picture">
+                <pic:pic xmlns:pic="http://schemas.openxmlformats.org/drawingml/2006/picture">
+                  <pic:nvPicPr>
+                    <pic:cNvPr id="0" name="PhanMemXetTuyen_UseCaseDiagram.jpg"/>
+                    <pic:cNvPicPr/>
+                  </pic:nvPicPr>
+                  <pic:blipFill>
+                    <a:blip r:embed="rId8" cstate="print">
+                      <a:extLst>
+                        <a:ext uri="{28A0092B-C50C-407E-A947-70E740481C1C}">
+                          <a14:useLocalDpi xmlns:a14="http://schemas.microsoft.com/office/drawing/2010/main" val="0"/>
+                        </a:ext>
+                      </a:extLst>
+                    </a:blip>
+                    <a:stretch>
+                      <a:fillRect/>
+                    </a:stretch>
+                  </pic:blipFill>
+                  <pic:spPr>
+                    <a:xfrm>
+                      <a:off x="0" y="0"/>
+                      <a:ext cx="5947304" cy="3276901"/>
+                    </a:xfrm>
+                    <a:prstGeom prst="rect">
+                      <a:avLst/>
+                    </a:prstGeom>
+                  </pic:spPr>
+                </pic:pic>
+              </a:graphicData>
+            </a:graphic>
+          </wp:inline>
+        </w:drawing>
+      </w:r>
+      <w:bookmarkStart w:id="9" w:name="_GoBack"/>
       <w:bookmarkEnd w:id="9"/>
-    </w:p>
-    <w:p>
-      <w:pPr>
-        <w:pStyle w:val="ListParagraph"/>
-        <w:numPr>
-          <w:ilvl w:val="0"/>
-          <w:numId w:val="2"/>
-        </w:numPr>
-        <w:rPr>
-          <w:rFonts w:ascii="Times New Roman" w:hAnsi="Times New Roman" w:cs="Times New Roman"/>
-          <w:b/>
-          <w:sz w:val="28"/>
-          <w:szCs w:val="28"/>
-        </w:rPr>
-      </w:pPr>
     </w:p>
     <w:p>
       <w:pPr>
@@ -3286,7 +3453,6 @@
           <w:sz w:val="28"/>
           <w:szCs w:val="28"/>
         </w:rPr>
-        <w:lastRenderedPageBreak/>
         <w:t xml:space="preserve">Sơ đồ luồng xử lí Activity </w:t>
       </w:r>
       <w:r>
@@ -5035,7 +5201,7 @@
 </file>
 
 <file path=customXml/itemProps1.xml><?xml version="1.0" encoding="utf-8"?>
-<ds:datastoreItem xmlns:ds="http://schemas.openxmlformats.org/officeDocument/2006/customXml" ds:itemID="{E360357C-12DA-475A-9C08-2D809EE86FC7}">
+<ds:datastoreItem xmlns:ds="http://schemas.openxmlformats.org/officeDocument/2006/customXml" ds:itemID="{7284728F-9BB3-46AE-B6DF-EA2F4581DA38}">
   <ds:schemaRefs>
     <ds:schemaRef ds:uri="http://schemas.openxmlformats.org/officeDocument/2006/bibliography"/>
   </ds:schemaRefs>

</xml_diff>

<commit_message>
LVN commit - 14/10/2020
Update UML Case Diagram
</commit_message>
<xml_diff>
--- a/Initial_Stage/PhanMemXetTuyenTBD_Specification.docx
+++ b/Initial_Stage/PhanMemXetTuyenTBD_Specification.docx
@@ -2613,6 +2613,191 @@
     <w:p>
       <w:pPr>
         <w:pStyle w:val="ListParagraph"/>
+        <w:numPr>
+          <w:ilvl w:val="0"/>
+          <w:numId w:val="2"/>
+        </w:numPr>
+        <w:rPr>
+          <w:rFonts w:ascii="Times New Roman" w:hAnsi="Times New Roman" w:cs="Times New Roman"/>
+          <w:sz w:val="26"/>
+          <w:szCs w:val="26"/>
+        </w:rPr>
+      </w:pPr>
+      <w:r>
+        <w:rPr>
+          <w:rFonts w:ascii="Times New Roman" w:hAnsi="Times New Roman" w:cs="Times New Roman"/>
+          <w:b/>
+          <w:sz w:val="26"/>
+          <w:szCs w:val="26"/>
+        </w:rPr>
+        <w:t xml:space="preserve">Luồng xử lí cơ bản : </w:t>
+      </w:r>
+      <w:r>
+        <w:rPr>
+          <w:rFonts w:ascii="Times New Roman" w:hAnsi="Times New Roman" w:cs="Times New Roman"/>
+          <w:sz w:val="26"/>
+          <w:szCs w:val="26"/>
+        </w:rPr>
+        <w:t xml:space="preserve">Một thí sinh truy cập vào website </w:t>
+      </w:r>
+      <w:r>
+        <w:rPr>
+          <w:rFonts w:ascii="Times New Roman" w:hAnsi="Times New Roman" w:cs="Times New Roman"/>
+          <w:sz w:val="26"/>
+          <w:szCs w:val="26"/>
+        </w:rPr>
+        <w:sym w:font="Wingdings" w:char="F0E0"/>
+      </w:r>
+      <w:r>
+        <w:rPr>
+          <w:rFonts w:ascii="Times New Roman" w:hAnsi="Times New Roman" w:cs="Times New Roman"/>
+          <w:sz w:val="26"/>
+          <w:szCs w:val="26"/>
+        </w:rPr>
+        <w:t xml:space="preserve"> Thí sinh nhập thông tin cá nhân </w:t>
+      </w:r>
+      <w:r>
+        <w:rPr>
+          <w:rFonts w:ascii="Times New Roman" w:hAnsi="Times New Roman" w:cs="Times New Roman"/>
+          <w:sz w:val="26"/>
+          <w:szCs w:val="26"/>
+        </w:rPr>
+        <w:sym w:font="Wingdings" w:char="F0E0"/>
+      </w:r>
+      <w:r>
+        <w:rPr>
+          <w:rFonts w:ascii="Times New Roman" w:hAnsi="Times New Roman" w:cs="Times New Roman"/>
+          <w:sz w:val="26"/>
+          <w:szCs w:val="26"/>
+        </w:rPr>
+        <w:t xml:space="preserve"> Thí sinh nhập điểm từng môn </w:t>
+      </w:r>
+      <w:r>
+        <w:rPr>
+          <w:rFonts w:ascii="Times New Roman" w:hAnsi="Times New Roman" w:cs="Times New Roman"/>
+          <w:sz w:val="26"/>
+          <w:szCs w:val="26"/>
+        </w:rPr>
+        <w:sym w:font="Wingdings" w:char="F0E0"/>
+      </w:r>
+      <w:r>
+        <w:rPr>
+          <w:rFonts w:ascii="Times New Roman" w:hAnsi="Times New Roman" w:cs="Times New Roman"/>
+          <w:sz w:val="26"/>
+          <w:szCs w:val="26"/>
+        </w:rPr>
+        <w:t xml:space="preserve"> Thí sinh submit </w:t>
+      </w:r>
+      <w:r>
+        <w:rPr>
+          <w:rFonts w:ascii="Times New Roman" w:hAnsi="Times New Roman" w:cs="Times New Roman"/>
+          <w:sz w:val="26"/>
+          <w:szCs w:val="26"/>
+        </w:rPr>
+        <w:sym w:font="Wingdings" w:char="F0E0"/>
+      </w:r>
+      <w:r>
+        <w:rPr>
+          <w:rFonts w:ascii="Times New Roman" w:hAnsi="Times New Roman" w:cs="Times New Roman"/>
+          <w:sz w:val="26"/>
+          <w:szCs w:val="26"/>
+        </w:rPr>
+        <w:t xml:space="preserve"> Hệ thống trả về điểm tổ hợp các môn và đưa ra gợi ý với tổ hợp nào và phương thức xét tuyển nào là tốt nhất dành cho thí sinh </w:t>
+      </w:r>
+      <w:r>
+        <w:rPr>
+          <w:rFonts w:ascii="Times New Roman" w:hAnsi="Times New Roman" w:cs="Times New Roman"/>
+          <w:sz w:val="26"/>
+          <w:szCs w:val="26"/>
+        </w:rPr>
+        <w:sym w:font="Wingdings" w:char="F0E0"/>
+      </w:r>
+      <w:r>
+        <w:rPr>
+          <w:rFonts w:ascii="Times New Roman" w:hAnsi="Times New Roman" w:cs="Times New Roman"/>
+          <w:sz w:val="26"/>
+          <w:szCs w:val="26"/>
+        </w:rPr>
+        <w:t xml:space="preserve"> Sau khi thí sinh quyết định chọn tổ hợp và ptxt tốt nhất, thí sinh nhấn nút gửi hồ sơ </w:t>
+      </w:r>
+      <w:r>
+        <w:rPr>
+          <w:rFonts w:ascii="Times New Roman" w:hAnsi="Times New Roman" w:cs="Times New Roman"/>
+          <w:sz w:val="26"/>
+          <w:szCs w:val="26"/>
+        </w:rPr>
+        <w:sym w:font="Wingdings" w:char="F0E0"/>
+      </w:r>
+      <w:r>
+        <w:rPr>
+          <w:rFonts w:ascii="Times New Roman" w:hAnsi="Times New Roman" w:cs="Times New Roman"/>
+          <w:sz w:val="26"/>
+          <w:szCs w:val="26"/>
+        </w:rPr>
+        <w:t xml:space="preserve"> Hệ thống trả về email bao gồm mã số hồ sơ hẹn thí sinh thời gian lên trường và nộp những hồ sơ còn lại </w:t>
+      </w:r>
+      <w:r>
+        <w:rPr>
+          <w:rFonts w:ascii="Times New Roman" w:hAnsi="Times New Roman" w:cs="Times New Roman"/>
+          <w:sz w:val="26"/>
+          <w:szCs w:val="26"/>
+        </w:rPr>
+        <w:sym w:font="Wingdings" w:char="F0E0"/>
+      </w:r>
+      <w:r>
+        <w:rPr>
+          <w:rFonts w:ascii="Times New Roman" w:hAnsi="Times New Roman" w:cs="Times New Roman"/>
+          <w:sz w:val="26"/>
+          <w:szCs w:val="26"/>
+        </w:rPr>
+        <w:t xml:space="preserve"> Khi đến trường, thí sinh chỉ cần đưa ra mã số hồ sơ cho nhân viên. Nhân viên nhập vào, kiểm tra hồ sơ đủ tiêu chuẩn để xét duyệt nhập học hay </w:t>
+      </w:r>
+      <w:proofErr w:type="gramStart"/>
+      <w:r>
+        <w:rPr>
+          <w:rFonts w:ascii="Times New Roman" w:hAnsi="Times New Roman" w:cs="Times New Roman"/>
+          <w:sz w:val="26"/>
+          <w:szCs w:val="26"/>
+        </w:rPr>
+        <w:t>không ?</w:t>
+      </w:r>
+      <w:proofErr w:type="gramEnd"/>
+      <w:r>
+        <w:rPr>
+          <w:rFonts w:ascii="Times New Roman" w:hAnsi="Times New Roman" w:cs="Times New Roman"/>
+          <w:sz w:val="26"/>
+          <w:szCs w:val="26"/>
+        </w:rPr>
+        <w:t xml:space="preserve"> </w:t>
+      </w:r>
+      <w:r>
+        <w:rPr>
+          <w:rFonts w:ascii="Times New Roman" w:hAnsi="Times New Roman" w:cs="Times New Roman"/>
+          <w:sz w:val="26"/>
+          <w:szCs w:val="26"/>
+        </w:rPr>
+        <w:sym w:font="Wingdings" w:char="F0E0"/>
+      </w:r>
+      <w:r>
+        <w:rPr>
+          <w:rFonts w:ascii="Times New Roman" w:hAnsi="Times New Roman" w:cs="Times New Roman"/>
+          <w:sz w:val="26"/>
+          <w:szCs w:val="26"/>
+        </w:rPr>
+        <w:t xml:space="preserve"> Nếu đủ, thí sinh tiến hành nộp lệ phí, những hồ sơ còn lại để tiến hành nhập họ</w:t>
+      </w:r>
+      <w:r>
+        <w:rPr>
+          <w:rFonts w:ascii="Times New Roman" w:hAnsi="Times New Roman" w:cs="Times New Roman"/>
+          <w:sz w:val="26"/>
+          <w:szCs w:val="26"/>
+        </w:rPr>
+        <w:t>c.</w:t>
+      </w:r>
+    </w:p>
+    <w:p>
+      <w:pPr>
+        <w:pStyle w:val="ListParagraph"/>
         <w:rPr>
           <w:rFonts w:ascii="Times New Roman" w:hAnsi="Times New Roman" w:cs="Times New Roman"/>
           <w:sz w:val="26"/>
@@ -3063,6 +3248,7 @@
           <w:sz w:val="26"/>
           <w:szCs w:val="26"/>
         </w:rPr>
+        <w:lastRenderedPageBreak/>
         <w:t>Quản lý ngành học(</w:t>
       </w:r>
       <w:r>
@@ -3369,6 +3555,9 @@
     </w:p>
     <w:p>
       <w:pPr>
+        <w:ind w:left="360"/>
+        <w:jc w:val="center"/>
+        <w:outlineLvl w:val="1"/>
         <w:rPr>
           <w:rFonts w:ascii="Times New Roman" w:hAnsi="Times New Roman" w:cs="Times New Roman"/>
           <w:b/>
@@ -3384,12 +3573,11 @@
           <w:sz w:val="28"/>
           <w:szCs w:val="28"/>
         </w:rPr>
-        <w:lastRenderedPageBreak/>
         <w:drawing>
           <wp:inline distT="0" distB="0" distL="0" distR="0">
-            <wp:extent cx="5948127" cy="3277354"/>
-            <wp:effectExtent l="0" t="0" r="0" b="0"/>
-            <wp:docPr id="3" name="Picture 3"/>
+            <wp:extent cx="4049303" cy="4599161"/>
+            <wp:effectExtent l="0" t="0" r="8890" b="0"/>
+            <wp:docPr id="5" name="Picture 5"/>
             <wp:cNvGraphicFramePr>
               <a:graphicFrameLocks xmlns:a="http://schemas.openxmlformats.org/drawingml/2006/main" noChangeAspect="1"/>
             </wp:cNvGraphicFramePr>
@@ -3397,7 +3585,7 @@
               <a:graphicData uri="http://schemas.openxmlformats.org/drawingml/2006/picture">
                 <pic:pic xmlns:pic="http://schemas.openxmlformats.org/drawingml/2006/picture">
                   <pic:nvPicPr>
-                    <pic:cNvPr id="0" name="PhanMemXetTuyen_UseCaseDiagram.jpg"/>
+                    <pic:cNvPr id="0" name="Staff System Interface Use Case Diagram.jpg"/>
                     <pic:cNvPicPr/>
                   </pic:nvPicPr>
                   <pic:blipFill>
@@ -3415,7 +3603,7 @@
                   <pic:spPr>
                     <a:xfrm>
                       <a:off x="0" y="0"/>
-                      <a:ext cx="5947304" cy="3276901"/>
+                      <a:ext cx="4047948" cy="4597622"/>
                     </a:xfrm>
                     <a:prstGeom prst="rect">
                       <a:avLst/>
@@ -3427,7 +3615,69 @@
           </wp:inline>
         </w:drawing>
       </w:r>
+    </w:p>
+    <w:p>
+      <w:pPr>
+        <w:jc w:val="center"/>
+        <w:rPr>
+          <w:rFonts w:ascii="Times New Roman" w:hAnsi="Times New Roman" w:cs="Times New Roman"/>
+          <w:b/>
+          <w:sz w:val="28"/>
+          <w:szCs w:val="28"/>
+        </w:rPr>
+      </w:pPr>
       <w:bookmarkStart w:id="9" w:name="_GoBack"/>
+      <w:r>
+        <w:rPr>
+          <w:rFonts w:ascii="Times New Roman" w:hAnsi="Times New Roman" w:cs="Times New Roman"/>
+          <w:b/>
+          <w:noProof/>
+          <w:sz w:val="28"/>
+          <w:szCs w:val="28"/>
+        </w:rPr>
+        <w:lastRenderedPageBreak/>
+        <w:drawing>
+          <wp:inline distT="0" distB="0" distL="0" distR="0">
+            <wp:extent cx="3723804" cy="4237022"/>
+            <wp:effectExtent l="0" t="0" r="0" b="0"/>
+            <wp:docPr id="4" name="Picture 4"/>
+            <wp:cNvGraphicFramePr>
+              <a:graphicFrameLocks xmlns:a="http://schemas.openxmlformats.org/drawingml/2006/main" noChangeAspect="1"/>
+            </wp:cNvGraphicFramePr>
+            <a:graphic xmlns:a="http://schemas.openxmlformats.org/drawingml/2006/main">
+              <a:graphicData uri="http://schemas.openxmlformats.org/drawingml/2006/picture">
+                <pic:pic xmlns:pic="http://schemas.openxmlformats.org/drawingml/2006/picture">
+                  <pic:nvPicPr>
+                    <pic:cNvPr id="0" name="Student System Interface Use Case.jpg"/>
+                    <pic:cNvPicPr/>
+                  </pic:nvPicPr>
+                  <pic:blipFill>
+                    <a:blip r:embed="rId9" cstate="print">
+                      <a:extLst>
+                        <a:ext uri="{28A0092B-C50C-407E-A947-70E740481C1C}">
+                          <a14:useLocalDpi xmlns:a14="http://schemas.microsoft.com/office/drawing/2010/main" val="0"/>
+                        </a:ext>
+                      </a:extLst>
+                    </a:blip>
+                    <a:stretch>
+                      <a:fillRect/>
+                    </a:stretch>
+                  </pic:blipFill>
+                  <pic:spPr>
+                    <a:xfrm>
+                      <a:off x="0" y="0"/>
+                      <a:ext cx="3728468" cy="4242329"/>
+                    </a:xfrm>
+                    <a:prstGeom prst="rect">
+                      <a:avLst/>
+                    </a:prstGeom>
+                  </pic:spPr>
+                </pic:pic>
+              </a:graphicData>
+            </a:graphic>
+          </wp:inline>
+        </w:drawing>
+      </w:r>
       <w:bookmarkEnd w:id="9"/>
     </w:p>
     <w:p>
@@ -5201,7 +5451,7 @@
 </file>
 
 <file path=customXml/itemProps1.xml><?xml version="1.0" encoding="utf-8"?>
-<ds:datastoreItem xmlns:ds="http://schemas.openxmlformats.org/officeDocument/2006/customXml" ds:itemID="{7284728F-9BB3-46AE-B6DF-EA2F4581DA38}">
+<ds:datastoreItem xmlns:ds="http://schemas.openxmlformats.org/officeDocument/2006/customXml" ds:itemID="{6D46FA3E-C577-4BD8-8D66-15FBF7ECBD62}">
   <ds:schemaRefs>
     <ds:schemaRef ds:uri="http://schemas.openxmlformats.org/officeDocument/2006/bibliography"/>
   </ds:schemaRefs>

</xml_diff>

<commit_message>
Update database design in specification file
</commit_message>
<xml_diff>
--- a/Initial_Stage/PhanMemXetTuyenTBD_Specification.docx
+++ b/Initial_Stage/PhanMemXetTuyenTBD_Specification.docx
@@ -3175,7 +3175,23 @@
           <w:sz w:val="26"/>
           <w:szCs w:val="26"/>
         </w:rPr>
-        <w:t>Quản lý điểm học bạ(</w:t>
+        <w:t xml:space="preserve">Quản lý </w:t>
+      </w:r>
+      <w:r>
+        <w:rPr>
+          <w:rFonts w:ascii="Times New Roman" w:hAnsi="Times New Roman" w:cs="Times New Roman"/>
+          <w:sz w:val="26"/>
+          <w:szCs w:val="26"/>
+        </w:rPr>
+        <w:t>hồ sơ</w:t>
+      </w:r>
+      <w:r>
+        <w:rPr>
+          <w:rFonts w:ascii="Times New Roman" w:hAnsi="Times New Roman" w:cs="Times New Roman"/>
+          <w:sz w:val="26"/>
+          <w:szCs w:val="26"/>
+        </w:rPr>
+        <w:t>(</w:t>
       </w:r>
       <w:r>
         <w:rPr>
@@ -3184,7 +3200,16 @@
           <w:szCs w:val="26"/>
           <w:u w:val="single"/>
         </w:rPr>
-        <w:t>Mã điểm học bạ</w:t>
+        <w:t xml:space="preserve">Mã </w:t>
+      </w:r>
+      <w:r>
+        <w:rPr>
+          <w:rFonts w:ascii="Times New Roman" w:hAnsi="Times New Roman" w:cs="Times New Roman"/>
+          <w:sz w:val="26"/>
+          <w:szCs w:val="26"/>
+          <w:u w:val="single"/>
+        </w:rPr>
+        <w:t>hồ sơ</w:t>
       </w:r>
       <w:r>
         <w:rPr>
@@ -3201,7 +3226,7 @@
           <w:szCs w:val="26"/>
           <w:u w:val="dotted"/>
         </w:rPr>
-        <w:t>Mã môn học</w:t>
+        <w:t>Mã học sinh</w:t>
       </w:r>
       <w:r>
         <w:rPr>
@@ -3216,17 +3241,501 @@
           <w:rFonts w:ascii="Times New Roman" w:hAnsi="Times New Roman" w:cs="Times New Roman"/>
           <w:sz w:val="26"/>
           <w:szCs w:val="26"/>
-          <w:u w:val="dotted"/>
-        </w:rPr>
-        <w:t>Mã học sinh</w:t>
-      </w:r>
-      <w:r>
-        <w:rPr>
-          <w:rFonts w:ascii="Times New Roman" w:hAnsi="Times New Roman" w:cs="Times New Roman"/>
-          <w:sz w:val="26"/>
-          <w:szCs w:val="26"/>
-        </w:rPr>
-        <w:t>, Học kì 1, Học kì 2, điểm tổng năm học, năm học)</w:t>
+        </w:rPr>
+        <w:t>Toan10_HK1, Toan10_HK2, Toan10_TrungBinhCong, Ly10_HK1, Ly10_HK2, Ly10_</w:t>
+      </w:r>
+      <w:r>
+        <w:rPr>
+          <w:rFonts w:ascii="Times New Roman" w:hAnsi="Times New Roman" w:cs="Times New Roman"/>
+          <w:sz w:val="26"/>
+          <w:szCs w:val="26"/>
+        </w:rPr>
+        <w:t xml:space="preserve"> </w:t>
+      </w:r>
+      <w:r>
+        <w:rPr>
+          <w:rFonts w:ascii="Times New Roman" w:hAnsi="Times New Roman" w:cs="Times New Roman"/>
+          <w:sz w:val="26"/>
+          <w:szCs w:val="26"/>
+        </w:rPr>
+        <w:t>TrungBinhCong</w:t>
+      </w:r>
+      <w:r>
+        <w:rPr>
+          <w:rFonts w:ascii="Times New Roman" w:hAnsi="Times New Roman" w:cs="Times New Roman"/>
+          <w:sz w:val="26"/>
+          <w:szCs w:val="26"/>
+        </w:rPr>
+        <w:t xml:space="preserve">, </w:t>
+      </w:r>
+      <w:r>
+        <w:rPr>
+          <w:rFonts w:ascii="Times New Roman" w:hAnsi="Times New Roman" w:cs="Times New Roman"/>
+          <w:sz w:val="26"/>
+          <w:szCs w:val="26"/>
+        </w:rPr>
+        <w:lastRenderedPageBreak/>
+        <w:t>Hoa10_HK1, Hoa10_HK2, Hoa10_</w:t>
+      </w:r>
+      <w:r>
+        <w:rPr>
+          <w:rFonts w:ascii="Times New Roman" w:hAnsi="Times New Roman" w:cs="Times New Roman"/>
+          <w:sz w:val="26"/>
+          <w:szCs w:val="26"/>
+        </w:rPr>
+        <w:t xml:space="preserve"> </w:t>
+      </w:r>
+      <w:r>
+        <w:rPr>
+          <w:rFonts w:ascii="Times New Roman" w:hAnsi="Times New Roman" w:cs="Times New Roman"/>
+          <w:sz w:val="26"/>
+          <w:szCs w:val="26"/>
+        </w:rPr>
+        <w:t>TrungBinhCong</w:t>
+      </w:r>
+      <w:r>
+        <w:rPr>
+          <w:rFonts w:ascii="Times New Roman" w:hAnsi="Times New Roman" w:cs="Times New Roman"/>
+          <w:sz w:val="26"/>
+          <w:szCs w:val="26"/>
+        </w:rPr>
+        <w:t>, Sinh10_HK1, Sinh10_HK2, Sinh10_</w:t>
+      </w:r>
+      <w:r>
+        <w:rPr>
+          <w:rFonts w:ascii="Times New Roman" w:hAnsi="Times New Roman" w:cs="Times New Roman"/>
+          <w:sz w:val="26"/>
+          <w:szCs w:val="26"/>
+        </w:rPr>
+        <w:t xml:space="preserve"> </w:t>
+      </w:r>
+      <w:r>
+        <w:rPr>
+          <w:rFonts w:ascii="Times New Roman" w:hAnsi="Times New Roman" w:cs="Times New Roman"/>
+          <w:sz w:val="26"/>
+          <w:szCs w:val="26"/>
+        </w:rPr>
+        <w:t>TrungBinhCong</w:t>
+      </w:r>
+      <w:r>
+        <w:rPr>
+          <w:rFonts w:ascii="Times New Roman" w:hAnsi="Times New Roman" w:cs="Times New Roman"/>
+          <w:sz w:val="26"/>
+          <w:szCs w:val="26"/>
+        </w:rPr>
+        <w:t>, NguVan10_HK1, NguVan10_HK2, NguVan10_TrungBinhCong, LichSu10_HK1, LichSu10_HK2, LichSu10_TrungBinhCong, DiaLy10_HK1, DiaLy10_HK2, DiaLy10_TrungBinhCong, CongDan10_HK1, CongDan10_HK2, CongDan10_TrungBinhCong, TiengAnh10_HK1, TiengAnh10</w:t>
+      </w:r>
+      <w:r>
+        <w:rPr>
+          <w:rFonts w:ascii="Times New Roman" w:hAnsi="Times New Roman" w:cs="Times New Roman"/>
+          <w:sz w:val="26"/>
+          <w:szCs w:val="26"/>
+        </w:rPr>
+        <w:t xml:space="preserve">_HK2, TiengAnh10_TrungBinhCong, </w:t>
+      </w:r>
+    </w:p>
+    <w:p>
+      <w:pPr>
+        <w:pStyle w:val="ListParagraph"/>
+        <w:rPr>
+          <w:rFonts w:ascii="Times New Roman" w:hAnsi="Times New Roman" w:cs="Times New Roman"/>
+          <w:sz w:val="26"/>
+          <w:szCs w:val="26"/>
+        </w:rPr>
+      </w:pPr>
+      <w:r>
+        <w:rPr>
+          <w:rFonts w:ascii="Times New Roman" w:hAnsi="Times New Roman" w:cs="Times New Roman"/>
+          <w:sz w:val="26"/>
+          <w:szCs w:val="26"/>
+        </w:rPr>
+        <w:t>Toan</w:t>
+      </w:r>
+      <w:r>
+        <w:rPr>
+          <w:rFonts w:ascii="Times New Roman" w:hAnsi="Times New Roman" w:cs="Times New Roman"/>
+          <w:sz w:val="26"/>
+          <w:szCs w:val="26"/>
+        </w:rPr>
+        <w:t>11_HK1, Toan11_HK2, Toan11</w:t>
+      </w:r>
+      <w:r>
+        <w:rPr>
+          <w:rFonts w:ascii="Times New Roman" w:hAnsi="Times New Roman" w:cs="Times New Roman"/>
+          <w:sz w:val="26"/>
+          <w:szCs w:val="26"/>
+        </w:rPr>
+        <w:t>_TrungBinhCong</w:t>
+      </w:r>
+      <w:r>
+        <w:rPr>
+          <w:rFonts w:ascii="Times New Roman" w:hAnsi="Times New Roman" w:cs="Times New Roman"/>
+          <w:sz w:val="26"/>
+          <w:szCs w:val="26"/>
+        </w:rPr>
+        <w:t>, Ly11_HK1, Ly11_HK2, Ly11</w:t>
+      </w:r>
+      <w:r>
+        <w:rPr>
+          <w:rFonts w:ascii="Times New Roman" w:hAnsi="Times New Roman" w:cs="Times New Roman"/>
+          <w:sz w:val="26"/>
+          <w:szCs w:val="26"/>
+        </w:rPr>
+        <w:t>_</w:t>
+      </w:r>
+      <w:r>
+        <w:rPr>
+          <w:rFonts w:ascii="Times New Roman" w:hAnsi="Times New Roman" w:cs="Times New Roman"/>
+          <w:sz w:val="26"/>
+          <w:szCs w:val="26"/>
+        </w:rPr>
+        <w:t xml:space="preserve"> </w:t>
+      </w:r>
+      <w:r>
+        <w:rPr>
+          <w:rFonts w:ascii="Times New Roman" w:hAnsi="Times New Roman" w:cs="Times New Roman"/>
+          <w:sz w:val="26"/>
+          <w:szCs w:val="26"/>
+        </w:rPr>
+        <w:t>TrungBinhCong</w:t>
+      </w:r>
+      <w:r>
+        <w:rPr>
+          <w:rFonts w:ascii="Times New Roman" w:hAnsi="Times New Roman" w:cs="Times New Roman"/>
+          <w:sz w:val="26"/>
+          <w:szCs w:val="26"/>
+        </w:rPr>
+        <w:t>, Hoa11_HK1, Hoa11_HK2, Hoa11</w:t>
+      </w:r>
+      <w:r>
+        <w:rPr>
+          <w:rFonts w:ascii="Times New Roman" w:hAnsi="Times New Roman" w:cs="Times New Roman"/>
+          <w:sz w:val="26"/>
+          <w:szCs w:val="26"/>
+        </w:rPr>
+        <w:t>_</w:t>
+      </w:r>
+      <w:r>
+        <w:rPr>
+          <w:rFonts w:ascii="Times New Roman" w:hAnsi="Times New Roman" w:cs="Times New Roman"/>
+          <w:sz w:val="26"/>
+          <w:szCs w:val="26"/>
+        </w:rPr>
+        <w:t xml:space="preserve"> </w:t>
+      </w:r>
+      <w:r>
+        <w:rPr>
+          <w:rFonts w:ascii="Times New Roman" w:hAnsi="Times New Roman" w:cs="Times New Roman"/>
+          <w:sz w:val="26"/>
+          <w:szCs w:val="26"/>
+        </w:rPr>
+        <w:t>TrungBinhCong</w:t>
+      </w:r>
+      <w:r>
+        <w:rPr>
+          <w:rFonts w:ascii="Times New Roman" w:hAnsi="Times New Roman" w:cs="Times New Roman"/>
+          <w:sz w:val="26"/>
+          <w:szCs w:val="26"/>
+        </w:rPr>
+        <w:t>, Sinh11_HK1, Sinh11_HK2, Sinh11</w:t>
+      </w:r>
+      <w:r>
+        <w:rPr>
+          <w:rFonts w:ascii="Times New Roman" w:hAnsi="Times New Roman" w:cs="Times New Roman"/>
+          <w:sz w:val="26"/>
+          <w:szCs w:val="26"/>
+        </w:rPr>
+        <w:t>_</w:t>
+      </w:r>
+      <w:r>
+        <w:rPr>
+          <w:rFonts w:ascii="Times New Roman" w:hAnsi="Times New Roman" w:cs="Times New Roman"/>
+          <w:sz w:val="26"/>
+          <w:szCs w:val="26"/>
+        </w:rPr>
+        <w:t xml:space="preserve"> </w:t>
+      </w:r>
+      <w:r>
+        <w:rPr>
+          <w:rFonts w:ascii="Times New Roman" w:hAnsi="Times New Roman" w:cs="Times New Roman"/>
+          <w:sz w:val="26"/>
+          <w:szCs w:val="26"/>
+        </w:rPr>
+        <w:t>TrungBinhCong</w:t>
+      </w:r>
+      <w:r>
+        <w:rPr>
+          <w:rFonts w:ascii="Times New Roman" w:hAnsi="Times New Roman" w:cs="Times New Roman"/>
+          <w:sz w:val="26"/>
+          <w:szCs w:val="26"/>
+        </w:rPr>
+        <w:t>, NguVan11</w:t>
+      </w:r>
+      <w:r>
+        <w:rPr>
+          <w:rFonts w:ascii="Times New Roman" w:hAnsi="Times New Roman" w:cs="Times New Roman"/>
+          <w:sz w:val="26"/>
+          <w:szCs w:val="26"/>
+        </w:rPr>
+        <w:t>_H</w:t>
+      </w:r>
+      <w:r>
+        <w:rPr>
+          <w:rFonts w:ascii="Times New Roman" w:hAnsi="Times New Roman" w:cs="Times New Roman"/>
+          <w:sz w:val="26"/>
+          <w:szCs w:val="26"/>
+        </w:rPr>
+        <w:t>K1, NguVan11</w:t>
+      </w:r>
+      <w:r>
+        <w:rPr>
+          <w:rFonts w:ascii="Times New Roman" w:hAnsi="Times New Roman" w:cs="Times New Roman"/>
+          <w:sz w:val="26"/>
+          <w:szCs w:val="26"/>
+        </w:rPr>
+        <w:t xml:space="preserve">_HK2, </w:t>
+      </w:r>
+      <w:r>
+        <w:rPr>
+          <w:rFonts w:ascii="Times New Roman" w:hAnsi="Times New Roman" w:cs="Times New Roman"/>
+          <w:sz w:val="26"/>
+          <w:szCs w:val="26"/>
+        </w:rPr>
+        <w:t>NguVan11</w:t>
+      </w:r>
+      <w:r>
+        <w:rPr>
+          <w:rFonts w:ascii="Times New Roman" w:hAnsi="Times New Roman" w:cs="Times New Roman"/>
+          <w:sz w:val="26"/>
+          <w:szCs w:val="26"/>
+        </w:rPr>
+        <w:t>_TrungBinhCong,</w:t>
+      </w:r>
+      <w:r>
+        <w:rPr>
+          <w:rFonts w:ascii="Times New Roman" w:hAnsi="Times New Roman" w:cs="Times New Roman"/>
+          <w:sz w:val="26"/>
+          <w:szCs w:val="26"/>
+        </w:rPr>
+        <w:t xml:space="preserve"> LichSu11_HK1, LichSu11_HK2, LichSu11_TrungBinhCong, DiaLy11_HK1, DiaLy11_HK2, DiaLy11_TrungBinhCong, CongDan11_HK1, CongDan11_HK2, CongDan11_TrungBinhCong, TiengAnh11_HK1, TiengAnh11_HK2, TiengAnh11</w:t>
+      </w:r>
+      <w:r>
+        <w:rPr>
+          <w:rFonts w:ascii="Times New Roman" w:hAnsi="Times New Roman" w:cs="Times New Roman"/>
+          <w:sz w:val="26"/>
+          <w:szCs w:val="26"/>
+        </w:rPr>
+        <w:t>_TrungB</w:t>
+      </w:r>
+      <w:r>
+        <w:rPr>
+          <w:rFonts w:ascii="Times New Roman" w:hAnsi="Times New Roman" w:cs="Times New Roman"/>
+          <w:sz w:val="26"/>
+          <w:szCs w:val="26"/>
+        </w:rPr>
+        <w:t>inhCong,</w:t>
+      </w:r>
+    </w:p>
+    <w:p>
+      <w:pPr>
+        <w:pStyle w:val="ListParagraph"/>
+        <w:rPr>
+          <w:rFonts w:ascii="Times New Roman" w:hAnsi="Times New Roman" w:cs="Times New Roman"/>
+          <w:sz w:val="26"/>
+          <w:szCs w:val="26"/>
+        </w:rPr>
+      </w:pPr>
+      <w:r>
+        <w:rPr>
+          <w:rFonts w:ascii="Times New Roman" w:hAnsi="Times New Roman" w:cs="Times New Roman"/>
+          <w:sz w:val="26"/>
+          <w:szCs w:val="26"/>
+        </w:rPr>
+        <w:t>Toan12_HK1, Toan12_HK2, Toan12</w:t>
+      </w:r>
+      <w:r>
+        <w:rPr>
+          <w:rFonts w:ascii="Times New Roman" w:hAnsi="Times New Roman" w:cs="Times New Roman"/>
+          <w:sz w:val="26"/>
+          <w:szCs w:val="26"/>
+        </w:rPr>
+        <w:t>_TrungBinhCong</w:t>
+      </w:r>
+      <w:r>
+        <w:rPr>
+          <w:rFonts w:ascii="Times New Roman" w:hAnsi="Times New Roman" w:cs="Times New Roman"/>
+          <w:sz w:val="26"/>
+          <w:szCs w:val="26"/>
+        </w:rPr>
+        <w:t>, Ly12_HK1, Ly12_HK2, Ly12</w:t>
+      </w:r>
+      <w:r>
+        <w:rPr>
+          <w:rFonts w:ascii="Times New Roman" w:hAnsi="Times New Roman" w:cs="Times New Roman"/>
+          <w:sz w:val="26"/>
+          <w:szCs w:val="26"/>
+        </w:rPr>
+        <w:t>_</w:t>
+      </w:r>
+      <w:r>
+        <w:rPr>
+          <w:rFonts w:ascii="Times New Roman" w:hAnsi="Times New Roman" w:cs="Times New Roman"/>
+          <w:sz w:val="26"/>
+          <w:szCs w:val="26"/>
+        </w:rPr>
+        <w:t xml:space="preserve"> </w:t>
+      </w:r>
+      <w:r>
+        <w:rPr>
+          <w:rFonts w:ascii="Times New Roman" w:hAnsi="Times New Roman" w:cs="Times New Roman"/>
+          <w:sz w:val="26"/>
+          <w:szCs w:val="26"/>
+        </w:rPr>
+        <w:t>TrungBinhCong</w:t>
+      </w:r>
+      <w:r>
+        <w:rPr>
+          <w:rFonts w:ascii="Times New Roman" w:hAnsi="Times New Roman" w:cs="Times New Roman"/>
+          <w:sz w:val="26"/>
+          <w:szCs w:val="26"/>
+        </w:rPr>
+        <w:t>, Hoa12_HK1, Hoa12_HK2, Hoa12</w:t>
+      </w:r>
+      <w:r>
+        <w:rPr>
+          <w:rFonts w:ascii="Times New Roman" w:hAnsi="Times New Roman" w:cs="Times New Roman"/>
+          <w:sz w:val="26"/>
+          <w:szCs w:val="26"/>
+        </w:rPr>
+        <w:t>_</w:t>
+      </w:r>
+      <w:r>
+        <w:rPr>
+          <w:rFonts w:ascii="Times New Roman" w:hAnsi="Times New Roman" w:cs="Times New Roman"/>
+          <w:sz w:val="26"/>
+          <w:szCs w:val="26"/>
+        </w:rPr>
+        <w:t xml:space="preserve"> </w:t>
+      </w:r>
+      <w:r>
+        <w:rPr>
+          <w:rFonts w:ascii="Times New Roman" w:hAnsi="Times New Roman" w:cs="Times New Roman"/>
+          <w:sz w:val="26"/>
+          <w:szCs w:val="26"/>
+        </w:rPr>
+        <w:t>TrungBinhCong</w:t>
+      </w:r>
+      <w:r>
+        <w:rPr>
+          <w:rFonts w:ascii="Times New Roman" w:hAnsi="Times New Roman" w:cs="Times New Roman"/>
+          <w:sz w:val="26"/>
+          <w:szCs w:val="26"/>
+        </w:rPr>
+        <w:t>, Sinh12</w:t>
+      </w:r>
+      <w:r>
+        <w:rPr>
+          <w:rFonts w:ascii="Times New Roman" w:hAnsi="Times New Roman" w:cs="Times New Roman"/>
+          <w:sz w:val="26"/>
+          <w:szCs w:val="26"/>
+        </w:rPr>
+        <w:t>_HK1, Sinh12_HK2, Sinh12</w:t>
+      </w:r>
+      <w:r>
+        <w:rPr>
+          <w:rFonts w:ascii="Times New Roman" w:hAnsi="Times New Roman" w:cs="Times New Roman"/>
+          <w:sz w:val="26"/>
+          <w:szCs w:val="26"/>
+        </w:rPr>
+        <w:t>_</w:t>
+      </w:r>
+      <w:r>
+        <w:rPr>
+          <w:rFonts w:ascii="Times New Roman" w:hAnsi="Times New Roman" w:cs="Times New Roman"/>
+          <w:sz w:val="26"/>
+          <w:szCs w:val="26"/>
+        </w:rPr>
+        <w:t xml:space="preserve"> </w:t>
+      </w:r>
+      <w:r>
+        <w:rPr>
+          <w:rFonts w:ascii="Times New Roman" w:hAnsi="Times New Roman" w:cs="Times New Roman"/>
+          <w:sz w:val="26"/>
+          <w:szCs w:val="26"/>
+        </w:rPr>
+        <w:t>TrungBinhCong</w:t>
+      </w:r>
+      <w:r>
+        <w:rPr>
+          <w:rFonts w:ascii="Times New Roman" w:hAnsi="Times New Roman" w:cs="Times New Roman"/>
+          <w:sz w:val="26"/>
+          <w:szCs w:val="26"/>
+        </w:rPr>
+        <w:t>, NguVan12</w:t>
+      </w:r>
+      <w:r>
+        <w:rPr>
+          <w:rFonts w:ascii="Times New Roman" w:hAnsi="Times New Roman" w:cs="Times New Roman"/>
+          <w:sz w:val="26"/>
+          <w:szCs w:val="26"/>
+        </w:rPr>
+        <w:t>_H</w:t>
+      </w:r>
+      <w:r>
+        <w:rPr>
+          <w:rFonts w:ascii="Times New Roman" w:hAnsi="Times New Roman" w:cs="Times New Roman"/>
+          <w:sz w:val="26"/>
+          <w:szCs w:val="26"/>
+        </w:rPr>
+        <w:t>K1, NguVan12</w:t>
+      </w:r>
+      <w:r>
+        <w:rPr>
+          <w:rFonts w:ascii="Times New Roman" w:hAnsi="Times New Roman" w:cs="Times New Roman"/>
+          <w:sz w:val="26"/>
+          <w:szCs w:val="26"/>
+        </w:rPr>
+        <w:t xml:space="preserve">_HK2, </w:t>
+      </w:r>
+      <w:r>
+        <w:rPr>
+          <w:rFonts w:ascii="Times New Roman" w:hAnsi="Times New Roman" w:cs="Times New Roman"/>
+          <w:sz w:val="26"/>
+          <w:szCs w:val="26"/>
+        </w:rPr>
+        <w:t>NguVan12</w:t>
+      </w:r>
+      <w:r>
+        <w:rPr>
+          <w:rFonts w:ascii="Times New Roman" w:hAnsi="Times New Roman" w:cs="Times New Roman"/>
+          <w:sz w:val="26"/>
+          <w:szCs w:val="26"/>
+        </w:rPr>
+        <w:t>_TrungBinhCong,</w:t>
+      </w:r>
+      <w:r>
+        <w:rPr>
+          <w:rFonts w:ascii="Times New Roman" w:hAnsi="Times New Roman" w:cs="Times New Roman"/>
+          <w:sz w:val="26"/>
+          <w:szCs w:val="26"/>
+        </w:rPr>
+        <w:t xml:space="preserve"> LichSu12_HK1, LichSu12_HK2, LichSu12_TrungBinhCong, DiaLy12_HK1, DiaLy12_HK2, DiaLy12_TrungBinhCong, CongDan12_HK1, CongDan12_HK2, CongDan12_TrungBinhCong, TiengAnh12_HK1, TiengAnh12_HK2, TiengAnh12</w:t>
+      </w:r>
+      <w:r>
+        <w:rPr>
+          <w:rFonts w:ascii="Times New Roman" w:hAnsi="Times New Roman" w:cs="Times New Roman"/>
+          <w:sz w:val="26"/>
+          <w:szCs w:val="26"/>
+        </w:rPr>
+        <w:t>_TrungB</w:t>
+      </w:r>
+      <w:r>
+        <w:rPr>
+          <w:rFonts w:ascii="Times New Roman" w:hAnsi="Times New Roman" w:cs="Times New Roman"/>
+          <w:sz w:val="26"/>
+          <w:szCs w:val="26"/>
+        </w:rPr>
+        <w:t>inhCong)</w:t>
       </w:r>
     </w:p>
     <w:p>
@@ -3248,7 +3757,6 @@
           <w:sz w:val="26"/>
           <w:szCs w:val="26"/>
         </w:rPr>
-        <w:lastRenderedPageBreak/>
         <w:t>Quản lý ngành học(</w:t>
       </w:r>
       <w:r>
@@ -3337,36 +3845,6 @@
           <w:sz w:val="26"/>
           <w:szCs w:val="26"/>
         </w:rPr>
-        <w:t>Quản lý tổ hợp xét tuyển(Mã tổ hợp xét tuyển)</w:t>
-      </w:r>
-      <w:r>
-        <w:rPr>
-          <w:rFonts w:ascii="Times New Roman" w:hAnsi="Times New Roman" w:cs="Times New Roman"/>
-          <w:sz w:val="26"/>
-          <w:szCs w:val="26"/>
-        </w:rPr>
-        <w:t xml:space="preserve"> – Still Confused</w:t>
-      </w:r>
-    </w:p>
-    <w:p>
-      <w:pPr>
-        <w:pStyle w:val="ListParagraph"/>
-        <w:numPr>
-          <w:ilvl w:val="0"/>
-          <w:numId w:val="2"/>
-        </w:numPr>
-        <w:rPr>
-          <w:rFonts w:ascii="Times New Roman" w:hAnsi="Times New Roman" w:cs="Times New Roman"/>
-          <w:sz w:val="26"/>
-          <w:szCs w:val="26"/>
-        </w:rPr>
-      </w:pPr>
-      <w:r>
-        <w:rPr>
-          <w:rFonts w:ascii="Times New Roman" w:hAnsi="Times New Roman" w:cs="Times New Roman"/>
-          <w:sz w:val="26"/>
-          <w:szCs w:val="26"/>
-        </w:rPr>
         <w:t xml:space="preserve">Quản lý </w:t>
       </w:r>
       <w:r>
@@ -3445,7 +3923,16 @@
           <w:szCs w:val="26"/>
           <w:u w:val="dotted"/>
         </w:rPr>
-        <w:t>Mã tổ hợp xét tuyển</w:t>
+        <w:t xml:space="preserve">Mã </w:t>
+      </w:r>
+      <w:r>
+        <w:rPr>
+          <w:rFonts w:ascii="Times New Roman" w:hAnsi="Times New Roman" w:cs="Times New Roman"/>
+          <w:sz w:val="26"/>
+          <w:szCs w:val="26"/>
+          <w:u w:val="dotted"/>
+        </w:rPr>
+        <w:t>hồ sơ</w:t>
       </w:r>
       <w:r>
         <w:rPr>
@@ -3479,6 +3966,8 @@
         </w:rPr>
         <w:t>.</w:t>
       </w:r>
+      <w:bookmarkStart w:id="8" w:name="_GoBack"/>
+      <w:bookmarkEnd w:id="8"/>
     </w:p>
     <w:p>
       <w:pPr>
@@ -3505,7 +3994,7 @@
           <w:szCs w:val="28"/>
         </w:rPr>
       </w:pPr>
-      <w:bookmarkStart w:id="8" w:name="_Toc53431923"/>
+      <w:bookmarkStart w:id="9" w:name="_Toc53431923"/>
       <w:r>
         <w:rPr>
           <w:rFonts w:ascii="Times New Roman" w:hAnsi="Times New Roman" w:cs="Times New Roman"/>
@@ -3551,7 +4040,7 @@
         </w:rPr>
         <w:t xml:space="preserve"> Case</w:t>
       </w:r>
-      <w:bookmarkEnd w:id="8"/>
+      <w:bookmarkEnd w:id="9"/>
     </w:p>
     <w:p>
       <w:pPr>
@@ -3573,6 +4062,7 @@
           <w:sz w:val="28"/>
           <w:szCs w:val="28"/>
         </w:rPr>
+        <w:lastRenderedPageBreak/>
         <w:drawing>
           <wp:inline distT="0" distB="0" distL="0" distR="0">
             <wp:extent cx="4049303" cy="4599161"/>
@@ -3626,7 +4116,6 @@
           <w:szCs w:val="28"/>
         </w:rPr>
       </w:pPr>
-      <w:bookmarkStart w:id="9" w:name="_GoBack"/>
       <w:r>
         <w:rPr>
           <w:rFonts w:ascii="Times New Roman" w:hAnsi="Times New Roman" w:cs="Times New Roman"/>
@@ -3678,7 +4167,6 @@
           </wp:inline>
         </w:drawing>
       </w:r>
-      <w:bookmarkEnd w:id="9"/>
     </w:p>
     <w:p>
       <w:pPr>
@@ -3727,11 +4215,7 @@
     </w:p>
     <w:p>
       <w:pPr>
-        <w:pStyle w:val="ListParagraph"/>
-        <w:numPr>
-          <w:ilvl w:val="0"/>
-          <w:numId w:val="2"/>
-        </w:numPr>
+        <w:jc w:val="center"/>
         <w:rPr>
           <w:rFonts w:ascii="Times New Roman" w:hAnsi="Times New Roman" w:cs="Times New Roman"/>
           <w:b/>
@@ -3739,6 +4223,179 @@
           <w:szCs w:val="28"/>
         </w:rPr>
       </w:pPr>
+      <w:r>
+        <w:rPr>
+          <w:rFonts w:ascii="Times New Roman" w:hAnsi="Times New Roman" w:cs="Times New Roman"/>
+          <w:b/>
+          <w:noProof/>
+          <w:sz w:val="28"/>
+          <w:szCs w:val="28"/>
+        </w:rPr>
+        <w:lastRenderedPageBreak/>
+        <w:drawing>
+          <wp:inline distT="0" distB="0" distL="0" distR="0">
+            <wp:extent cx="3790766" cy="5006566"/>
+            <wp:effectExtent l="0" t="0" r="635" b="3810"/>
+            <wp:docPr id="3" name="Picture 3"/>
+            <wp:cNvGraphicFramePr>
+              <a:graphicFrameLocks xmlns:a="http://schemas.openxmlformats.org/drawingml/2006/main" noChangeAspect="1"/>
+            </wp:cNvGraphicFramePr>
+            <a:graphic xmlns:a="http://schemas.openxmlformats.org/drawingml/2006/main">
+              <a:graphicData uri="http://schemas.openxmlformats.org/drawingml/2006/picture">
+                <pic:pic xmlns:pic="http://schemas.openxmlformats.org/drawingml/2006/picture">
+                  <pic:nvPicPr>
+                    <pic:cNvPr id="0" name="Student System Interface FlowChart.jpg"/>
+                    <pic:cNvPicPr/>
+                  </pic:nvPicPr>
+                  <pic:blipFill>
+                    <a:blip r:embed="rId10" cstate="print">
+                      <a:extLst>
+                        <a:ext uri="{28A0092B-C50C-407E-A947-70E740481C1C}">
+                          <a14:useLocalDpi xmlns:a14="http://schemas.microsoft.com/office/drawing/2010/main" val="0"/>
+                        </a:ext>
+                      </a:extLst>
+                    </a:blip>
+                    <a:stretch>
+                      <a:fillRect/>
+                    </a:stretch>
+                  </pic:blipFill>
+                  <pic:spPr>
+                    <a:xfrm>
+                      <a:off x="0" y="0"/>
+                      <a:ext cx="3791500" cy="5007536"/>
+                    </a:xfrm>
+                    <a:prstGeom prst="rect">
+                      <a:avLst/>
+                    </a:prstGeom>
+                  </pic:spPr>
+                </pic:pic>
+              </a:graphicData>
+            </a:graphic>
+          </wp:inline>
+        </w:drawing>
+      </w:r>
+    </w:p>
+    <w:p>
+      <w:pPr>
+        <w:jc w:val="center"/>
+        <w:rPr>
+          <w:rFonts w:ascii="Times New Roman" w:hAnsi="Times New Roman" w:cs="Times New Roman"/>
+          <w:b/>
+          <w:sz w:val="26"/>
+          <w:szCs w:val="26"/>
+        </w:rPr>
+      </w:pPr>
+      <w:r>
+        <w:rPr>
+          <w:rFonts w:ascii="Times New Roman" w:hAnsi="Times New Roman" w:cs="Times New Roman"/>
+          <w:b/>
+          <w:sz w:val="26"/>
+          <w:szCs w:val="26"/>
+        </w:rPr>
+        <w:t xml:space="preserve">1. </w:t>
+      </w:r>
+      <w:r>
+        <w:rPr>
+          <w:rFonts w:ascii="Times New Roman" w:hAnsi="Times New Roman" w:cs="Times New Roman"/>
+          <w:b/>
+          <w:sz w:val="26"/>
+          <w:szCs w:val="26"/>
+        </w:rPr>
+        <w:t>Student Interface System FlowChart</w:t>
+      </w:r>
+    </w:p>
+    <w:p>
+      <w:pPr>
+        <w:jc w:val="center"/>
+        <w:rPr>
+          <w:rFonts w:ascii="Times New Roman" w:hAnsi="Times New Roman" w:cs="Times New Roman"/>
+          <w:b/>
+          <w:sz w:val="26"/>
+          <w:szCs w:val="26"/>
+        </w:rPr>
+      </w:pPr>
+    </w:p>
+    <w:p>
+      <w:pPr>
+        <w:jc w:val="center"/>
+        <w:rPr>
+          <w:rFonts w:ascii="Times New Roman" w:hAnsi="Times New Roman" w:cs="Times New Roman"/>
+          <w:b/>
+          <w:sz w:val="26"/>
+          <w:szCs w:val="26"/>
+        </w:rPr>
+      </w:pPr>
+      <w:r>
+        <w:rPr>
+          <w:rFonts w:ascii="Times New Roman" w:hAnsi="Times New Roman" w:cs="Times New Roman"/>
+          <w:b/>
+          <w:noProof/>
+          <w:sz w:val="26"/>
+          <w:szCs w:val="26"/>
+        </w:rPr>
+        <w:lastRenderedPageBreak/>
+        <w:drawing>
+          <wp:inline distT="0" distB="0" distL="0" distR="0">
+            <wp:extent cx="6120054" cy="3476531"/>
+            <wp:effectExtent l="0" t="0" r="0" b="0"/>
+            <wp:docPr id="6" name="Picture 6"/>
+            <wp:cNvGraphicFramePr>
+              <a:graphicFrameLocks xmlns:a="http://schemas.openxmlformats.org/drawingml/2006/main" noChangeAspect="1"/>
+            </wp:cNvGraphicFramePr>
+            <a:graphic xmlns:a="http://schemas.openxmlformats.org/drawingml/2006/main">
+              <a:graphicData uri="http://schemas.openxmlformats.org/drawingml/2006/picture">
+                <pic:pic xmlns:pic="http://schemas.openxmlformats.org/drawingml/2006/picture">
+                  <pic:nvPicPr>
+                    <pic:cNvPr id="0" name="Staff System Interface Flowchart.jpg"/>
+                    <pic:cNvPicPr/>
+                  </pic:nvPicPr>
+                  <pic:blipFill>
+                    <a:blip r:embed="rId11" cstate="print">
+                      <a:extLst>
+                        <a:ext uri="{28A0092B-C50C-407E-A947-70E740481C1C}">
+                          <a14:useLocalDpi xmlns:a14="http://schemas.microsoft.com/office/drawing/2010/main" val="0"/>
+                        </a:ext>
+                      </a:extLst>
+                    </a:blip>
+                    <a:stretch>
+                      <a:fillRect/>
+                    </a:stretch>
+                  </pic:blipFill>
+                  <pic:spPr>
+                    <a:xfrm>
+                      <a:off x="0" y="0"/>
+                      <a:ext cx="6120079" cy="3476545"/>
+                    </a:xfrm>
+                    <a:prstGeom prst="rect">
+                      <a:avLst/>
+                    </a:prstGeom>
+                  </pic:spPr>
+                </pic:pic>
+              </a:graphicData>
+            </a:graphic>
+          </wp:inline>
+        </w:drawing>
+      </w:r>
+    </w:p>
+    <w:p>
+      <w:pPr>
+        <w:jc w:val="center"/>
+        <w:rPr>
+          <w:rFonts w:ascii="Times New Roman" w:hAnsi="Times New Roman" w:cs="Times New Roman"/>
+          <w:b/>
+          <w:sz w:val="26"/>
+          <w:szCs w:val="26"/>
+        </w:rPr>
+      </w:pPr>
+      <w:r>
+        <w:rPr>
+          <w:rFonts w:ascii="Times New Roman" w:hAnsi="Times New Roman" w:cs="Times New Roman"/>
+          <w:b/>
+          <w:sz w:val="26"/>
+          <w:szCs w:val="26"/>
+        </w:rPr>
+        <w:t>2. Staff Interface System FlowChart</w:t>
+      </w:r>
     </w:p>
     <w:p>
       <w:pPr>
@@ -5451,7 +6108,7 @@
 </file>
 
 <file path=customXml/itemProps1.xml><?xml version="1.0" encoding="utf-8"?>
-<ds:datastoreItem xmlns:ds="http://schemas.openxmlformats.org/officeDocument/2006/customXml" ds:itemID="{6D46FA3E-C577-4BD8-8D66-15FBF7ECBD62}">
+<ds:datastoreItem xmlns:ds="http://schemas.openxmlformats.org/officeDocument/2006/customXml" ds:itemID="{E0B64F89-2578-46F6-9857-ADF1E64E7E22}">
   <ds:schemaRefs>
     <ds:schemaRef ds:uri="http://schemas.openxmlformats.org/officeDocument/2006/bibliography"/>
   </ds:schemaRefs>

</xml_diff>